<commit_message>
Plastica PO0102 y Plantilla
</commit_message>
<xml_diff>
--- a/Plastica/JS0000.docx
+++ b/Plastica/JS0000.docx
@@ -2,27 +2,21 @@
 <file path=word/document.xml><?xml version="1.0" encoding="utf-8"?>
 <w:document xmlns:wpc="http://schemas.microsoft.com/office/word/2010/wordprocessingCanvas" xmlns:cx="http://schemas.microsoft.com/office/drawing/2014/chartex" xmlns:cx1="http://schemas.microsoft.com/office/drawing/2015/9/8/chartex" xmlns:cx2="http://schemas.microsoft.com/office/drawing/2015/10/21/chartex" xmlns:cx3="http://schemas.microsoft.com/office/drawing/2016/5/9/chartex" xmlns:cx4="http://schemas.microsoft.com/office/drawing/2016/5/10/chartex" xmlns:cx5="http://schemas.microsoft.com/office/drawing/2016/5/11/chartex" xmlns:cx6="http://schemas.microsoft.com/office/drawing/2016/5/12/chartex" xmlns:cx7="http://schemas.microsoft.com/office/drawing/2016/5/13/chartex" xmlns:cx8="http://schemas.microsoft.com/office/drawing/2016/5/14/chartex" xmlns:mc="http://schemas.openxmlformats.org/markup-compatibility/2006" xmlns:aink="http://schemas.microsoft.com/office/drawing/2016/ink" xmlns:am3d="http://schemas.microsoft.com/office/drawing/2017/model3d" xmlns:o="urn:schemas-microsoft-com:office:office" xmlns:r="http://schemas.openxmlformats.org/officeDocument/2006/relationships" xmlns:m="http://schemas.openxmlformats.org/officeDocument/2006/math" xmlns:v="urn:schemas-microsoft-com:vml" xmlns:wp14="http://schemas.microsoft.com/office/word/2010/wordprocessingDrawing" xmlns:wp="http://schemas.openxmlformats.org/drawingml/2006/wordprocessingDrawing" xmlns:w10="urn:schemas-microsoft-com:office:word" xmlns:w="http://schemas.openxmlformats.org/wordprocessingml/2006/main" xmlns:w14="http://schemas.microsoft.com/office/word/2010/wordml" xmlns:w15="http://schemas.microsoft.com/office/word/2012/wordml" xmlns:w16cid="http://schemas.microsoft.com/office/word/2016/wordml/cid" xmlns:w16se="http://schemas.microsoft.com/office/word/2015/wordml/symex" xmlns:wpg="http://schemas.microsoft.com/office/word/2010/wordprocessingGroup" xmlns:wpi="http://schemas.microsoft.com/office/word/2010/wordprocessingInk" xmlns:wne="http://schemas.microsoft.com/office/word/2006/wordml" xmlns:wps="http://schemas.microsoft.com/office/word/2010/wordprocessingShape" mc:Ignorable="w14 w15 w16se w16cid wp14">
   <w:body>
+    <w:bookmarkStart w:id="0" w:name="_GoBack" w:displacedByCustomXml="next"/>
+    <w:bookmarkEnd w:id="0" w:displacedByCustomXml="next"/>
     <w:sdt>
       <w:sdtPr>
-        <w:rPr>
-          <w:rFonts w:ascii="Arial" w:hAnsi="Arial" w:cs="Arial"/>
-        </w:rPr>
         <w:id w:val="750777886"/>
         <w:docPartObj>
           <w:docPartGallery w:val="Cover Pages"/>
           <w:docPartUnique/>
         </w:docPartObj>
       </w:sdtPr>
+      <w:sdtEndPr/>
       <w:sdtContent>
         <w:p>
-          <w:pPr>
-            <w:rPr>
-              <w:rFonts w:ascii="Arial" w:hAnsi="Arial" w:cs="Arial"/>
-            </w:rPr>
-          </w:pPr>
           <w:r>
             <w:rPr>
-              <w:rFonts w:ascii="Arial" w:hAnsi="Arial" w:cs="Arial"/>
               <w:noProof/>
             </w:rPr>
             <mc:AlternateContent>
@@ -159,7 +153,6 @@
                                     <w:sdt>
                                       <w:sdtPr>
                                         <w:rPr>
-                                          <w:rFonts w:ascii="Arial" w:hAnsi="Arial" w:cs="Arial"/>
                                           <w:caps/>
                                           <w:color w:val="191919" w:themeColor="text1" w:themeTint="E6"/>
                                           <w:sz w:val="72"/>
@@ -171,6 +164,7 @@
                                         <w:dataBinding w:prefixMappings="xmlns:ns0='http://purl.org/dc/elements/1.1/' xmlns:ns1='http://schemas.openxmlformats.org/package/2006/metadata/core-properties' " w:xpath="/ns1:coreProperties[1]/ns0:title[1]" w:storeItemID="{6C3C8BC8-F283-45AE-878A-BAB7291924A1}"/>
                                         <w:text/>
                                       </w:sdtPr>
+                                      <w:sdtEndPr/>
                                       <w:sdtContent>
                                         <w:p>
                                           <w:pPr>
@@ -186,7 +180,6 @@
                                           </w:pPr>
                                           <w:r>
                                             <w:rPr>
-                                              <w:rFonts w:ascii="Arial" w:hAnsi="Arial" w:cs="Arial"/>
                                               <w:caps/>
                                               <w:color w:val="191919" w:themeColor="text1" w:themeTint="E6"/>
                                               <w:sz w:val="72"/>
@@ -200,9 +193,7 @@
                                     <w:sdt>
                                       <w:sdtPr>
                                         <w:rPr>
-                                          <w:rFonts w:ascii="Arial" w:hAnsi="Arial" w:cs="Arial"/>
                                           <w:color w:val="000000" w:themeColor="text1"/>
-                                          <w:sz w:val="24"/>
                                           <w:szCs w:val="24"/>
                                         </w:rPr>
                                         <w:alias w:val="Subtítulo"/>
@@ -211,20 +202,18 @@
                                         <w:dataBinding w:prefixMappings="xmlns:ns0='http://purl.org/dc/elements/1.1/' xmlns:ns1='http://schemas.openxmlformats.org/package/2006/metadata/core-properties' " w:xpath="/ns1:coreProperties[1]/ns0:subject[1]" w:storeItemID="{6C3C8BC8-F283-45AE-878A-BAB7291924A1}"/>
                                         <w:text/>
                                       </w:sdtPr>
+                                      <w:sdtEndPr/>
                                       <w:sdtContent>
                                         <w:p>
                                           <w:pPr>
                                             <w:jc w:val="right"/>
                                             <w:rPr>
-                                              <w:sz w:val="24"/>
                                               <w:szCs w:val="24"/>
                                             </w:rPr>
                                           </w:pPr>
                                           <w:r>
                                             <w:rPr>
-                                              <w:rFonts w:ascii="Arial" w:hAnsi="Arial" w:cs="Arial"/>
                                               <w:color w:val="000000" w:themeColor="text1"/>
-                                              <w:sz w:val="24"/>
                                               <w:szCs w:val="24"/>
                                             </w:rPr>
                                             <w:t>Julián Sánchez</w:t>
@@ -241,8 +230,8 @@
                                     <w:p>
                                       <w:pPr>
                                         <w:pStyle w:val="Sinespaciado"/>
+                                        <w:spacing w:line="276" w:lineRule="auto"/>
                                         <w:rPr>
-                                          <w:rFonts w:ascii="Arial" w:hAnsi="Arial" w:cs="Arial"/>
                                           <w:caps/>
                                           <w:color w:val="ED7D31" w:themeColor="accent2"/>
                                           <w:sz w:val="26"/>
@@ -251,17 +240,14 @@
                                       </w:pPr>
                                       <w:r>
                                         <w:rPr>
-                                          <w:rFonts w:ascii="Arial" w:hAnsi="Arial" w:cs="Arial"/>
                                           <w:caps/>
                                           <w:color w:val="ED7D31" w:themeColor="accent2"/>
-                                          <w:sz w:val="24"/>
                                           <w:szCs w:val="24"/>
                                         </w:rPr>
                                         <w:t>Descripción</w:t>
                                       </w:r>
                                       <w:r>
                                         <w:rPr>
-                                          <w:rFonts w:ascii="Arial" w:hAnsi="Arial" w:cs="Arial"/>
                                           <w:caps/>
                                           <w:color w:val="ED7D31" w:themeColor="accent2"/>
                                           <w:sz w:val="26"/>
@@ -273,13 +259,11 @@
                                     <w:p>
                                       <w:pPr>
                                         <w:rPr>
-                                          <w:rFonts w:ascii="Arial" w:hAnsi="Arial" w:cs="Arial"/>
                                           <w:color w:val="000000" w:themeColor="text1"/>
                                         </w:rPr>
                                       </w:pPr>
                                       <w:r>
                                         <w:rPr>
-                                          <w:rFonts w:ascii="Arial" w:hAnsi="Arial" w:cs="Arial"/>
                                           <w:color w:val="000000" w:themeColor="text1"/>
                                         </w:rPr>
                                         <w:t>Lorem</w:t>
@@ -288,7 +272,6 @@
                                     <w:sdt>
                                       <w:sdtPr>
                                         <w:rPr>
-                                          <w:rFonts w:ascii="Arial" w:hAnsi="Arial" w:cs="Arial"/>
                                           <w:color w:val="ED7D31" w:themeColor="accent2"/>
                                           <w:sz w:val="26"/>
                                           <w:szCs w:val="26"/>
@@ -299,12 +282,12 @@
                                         <w:dataBinding w:prefixMappings="xmlns:ns0='http://purl.org/dc/elements/1.1/' xmlns:ns1='http://schemas.openxmlformats.org/package/2006/metadata/core-properties' " w:xpath="/ns1:coreProperties[1]/ns0:creator[1]" w:storeItemID="{6C3C8BC8-F283-45AE-878A-BAB7291924A1}"/>
                                         <w:text/>
                                       </w:sdtPr>
+                                      <w:sdtEndPr/>
                                       <w:sdtContent>
                                         <w:p>
                                           <w:pPr>
                                             <w:pStyle w:val="Sinespaciado"/>
                                             <w:rPr>
-                                              <w:rFonts w:ascii="Arial" w:hAnsi="Arial" w:cs="Arial"/>
                                               <w:color w:val="ED7D31" w:themeColor="accent2"/>
                                               <w:sz w:val="26"/>
                                               <w:szCs w:val="26"/>
@@ -312,7 +295,6 @@
                                           </w:pPr>
                                           <w:r>
                                             <w:rPr>
-                                              <w:rFonts w:ascii="Arial" w:hAnsi="Arial" w:cs="Arial"/>
                                               <w:color w:val="ED7D31" w:themeColor="accent2"/>
                                               <w:sz w:val="26"/>
                                               <w:szCs w:val="26"/>
@@ -325,14 +307,10 @@
                                     <w:p>
                                       <w:pPr>
                                         <w:pStyle w:val="Sinespaciado"/>
-                                        <w:rPr>
-                                          <w:rFonts w:ascii="Arial" w:hAnsi="Arial" w:cs="Arial"/>
-                                        </w:rPr>
                                       </w:pPr>
                                       <w:sdt>
                                         <w:sdtPr>
                                           <w:rPr>
-                                            <w:rFonts w:ascii="Arial" w:hAnsi="Arial" w:cs="Arial"/>
                                             <w:color w:val="44546A" w:themeColor="text2"/>
                                           </w:rPr>
                                           <w:alias w:val="Curso"/>
@@ -341,10 +319,10 @@
                                           <w:dataBinding w:prefixMappings="xmlns:ns0='http://purl.org/dc/elements/1.1/' xmlns:ns1='http://schemas.openxmlformats.org/package/2006/metadata/core-properties' " w:xpath="/ns1:coreProperties[1]/ns1:category[1]" w:storeItemID="{6C3C8BC8-F283-45AE-878A-BAB7291924A1}"/>
                                           <w:text/>
                                         </w:sdtPr>
+                                        <w:sdtEndPr/>
                                         <w:sdtContent>
                                           <w:r>
                                             <w:rPr>
-                                              <w:rFonts w:ascii="Arial" w:hAnsi="Arial" w:cs="Arial"/>
                                               <w:color w:val="44546A" w:themeColor="text2"/>
                                             </w:rPr>
                                             <w:t>00/00/0000</w:t>
@@ -381,7 +359,6 @@
                                       <w:pPr>
                                         <w:pStyle w:val="Sinespaciado"/>
                                         <w:rPr>
-                                          <w:rFonts w:ascii="Arial" w:hAnsi="Arial" w:cs="Arial"/>
                                           <w:caps/>
                                           <w:color w:val="ED7D31" w:themeColor="accent2"/>
                                           <w:sz w:val="26"/>
@@ -504,7 +481,6 @@
                               <w:sdt>
                                 <w:sdtPr>
                                   <w:rPr>
-                                    <w:rFonts w:ascii="Arial" w:hAnsi="Arial" w:cs="Arial"/>
                                     <w:caps/>
                                     <w:color w:val="191919" w:themeColor="text1" w:themeTint="E6"/>
                                     <w:sz w:val="72"/>
@@ -516,6 +492,7 @@
                                   <w:dataBinding w:prefixMappings="xmlns:ns0='http://purl.org/dc/elements/1.1/' xmlns:ns1='http://schemas.openxmlformats.org/package/2006/metadata/core-properties' " w:xpath="/ns1:coreProperties[1]/ns0:title[1]" w:storeItemID="{6C3C8BC8-F283-45AE-878A-BAB7291924A1}"/>
                                   <w:text/>
                                 </w:sdtPr>
+                                <w:sdtEndPr/>
                                 <w:sdtContent>
                                   <w:p>
                                     <w:pPr>
@@ -531,7 +508,6 @@
                                     </w:pPr>
                                     <w:r>
                                       <w:rPr>
-                                        <w:rFonts w:ascii="Arial" w:hAnsi="Arial" w:cs="Arial"/>
                                         <w:caps/>
                                         <w:color w:val="191919" w:themeColor="text1" w:themeTint="E6"/>
                                         <w:sz w:val="72"/>
@@ -545,9 +521,7 @@
                               <w:sdt>
                                 <w:sdtPr>
                                   <w:rPr>
-                                    <w:rFonts w:ascii="Arial" w:hAnsi="Arial" w:cs="Arial"/>
                                     <w:color w:val="000000" w:themeColor="text1"/>
-                                    <w:sz w:val="24"/>
                                     <w:szCs w:val="24"/>
                                   </w:rPr>
                                   <w:alias w:val="Subtítulo"/>
@@ -556,20 +530,18 @@
                                   <w:dataBinding w:prefixMappings="xmlns:ns0='http://purl.org/dc/elements/1.1/' xmlns:ns1='http://schemas.openxmlformats.org/package/2006/metadata/core-properties' " w:xpath="/ns1:coreProperties[1]/ns0:subject[1]" w:storeItemID="{6C3C8BC8-F283-45AE-878A-BAB7291924A1}"/>
                                   <w:text/>
                                 </w:sdtPr>
+                                <w:sdtEndPr/>
                                 <w:sdtContent>
                                   <w:p>
                                     <w:pPr>
                                       <w:jc w:val="right"/>
                                       <w:rPr>
-                                        <w:sz w:val="24"/>
                                         <w:szCs w:val="24"/>
                                       </w:rPr>
                                     </w:pPr>
                                     <w:r>
                                       <w:rPr>
-                                        <w:rFonts w:ascii="Arial" w:hAnsi="Arial" w:cs="Arial"/>
                                         <w:color w:val="000000" w:themeColor="text1"/>
-                                        <w:sz w:val="24"/>
                                         <w:szCs w:val="24"/>
                                       </w:rPr>
                                       <w:t>Julián Sánchez</w:t>
@@ -586,8 +558,8 @@
                               <w:p>
                                 <w:pPr>
                                   <w:pStyle w:val="Sinespaciado"/>
+                                  <w:spacing w:line="276" w:lineRule="auto"/>
                                   <w:rPr>
-                                    <w:rFonts w:ascii="Arial" w:hAnsi="Arial" w:cs="Arial"/>
                                     <w:caps/>
                                     <w:color w:val="ED7D31" w:themeColor="accent2"/>
                                     <w:sz w:val="26"/>
@@ -596,17 +568,14 @@
                                 </w:pPr>
                                 <w:r>
                                   <w:rPr>
-                                    <w:rFonts w:ascii="Arial" w:hAnsi="Arial" w:cs="Arial"/>
                                     <w:caps/>
                                     <w:color w:val="ED7D31" w:themeColor="accent2"/>
-                                    <w:sz w:val="24"/>
                                     <w:szCs w:val="24"/>
                                   </w:rPr>
                                   <w:t>Descripción</w:t>
                                 </w:r>
                                 <w:r>
                                   <w:rPr>
-                                    <w:rFonts w:ascii="Arial" w:hAnsi="Arial" w:cs="Arial"/>
                                     <w:caps/>
                                     <w:color w:val="ED7D31" w:themeColor="accent2"/>
                                     <w:sz w:val="26"/>
@@ -618,13 +587,11 @@
                               <w:p>
                                 <w:pPr>
                                   <w:rPr>
-                                    <w:rFonts w:ascii="Arial" w:hAnsi="Arial" w:cs="Arial"/>
                                     <w:color w:val="000000" w:themeColor="text1"/>
                                   </w:rPr>
                                 </w:pPr>
                                 <w:r>
                                   <w:rPr>
-                                    <w:rFonts w:ascii="Arial" w:hAnsi="Arial" w:cs="Arial"/>
                                     <w:color w:val="000000" w:themeColor="text1"/>
                                   </w:rPr>
                                   <w:t>Lorem</w:t>
@@ -633,7 +600,6 @@
                               <w:sdt>
                                 <w:sdtPr>
                                   <w:rPr>
-                                    <w:rFonts w:ascii="Arial" w:hAnsi="Arial" w:cs="Arial"/>
                                     <w:color w:val="ED7D31" w:themeColor="accent2"/>
                                     <w:sz w:val="26"/>
                                     <w:szCs w:val="26"/>
@@ -644,12 +610,12 @@
                                   <w:dataBinding w:prefixMappings="xmlns:ns0='http://purl.org/dc/elements/1.1/' xmlns:ns1='http://schemas.openxmlformats.org/package/2006/metadata/core-properties' " w:xpath="/ns1:coreProperties[1]/ns0:creator[1]" w:storeItemID="{6C3C8BC8-F283-45AE-878A-BAB7291924A1}"/>
                                   <w:text/>
                                 </w:sdtPr>
+                                <w:sdtEndPr/>
                                 <w:sdtContent>
                                   <w:p>
                                     <w:pPr>
                                       <w:pStyle w:val="Sinespaciado"/>
                                       <w:rPr>
-                                        <w:rFonts w:ascii="Arial" w:hAnsi="Arial" w:cs="Arial"/>
                                         <w:color w:val="ED7D31" w:themeColor="accent2"/>
                                         <w:sz w:val="26"/>
                                         <w:szCs w:val="26"/>
@@ -657,7 +623,6 @@
                                     </w:pPr>
                                     <w:r>
                                       <w:rPr>
-                                        <w:rFonts w:ascii="Arial" w:hAnsi="Arial" w:cs="Arial"/>
                                         <w:color w:val="ED7D31" w:themeColor="accent2"/>
                                         <w:sz w:val="26"/>
                                         <w:szCs w:val="26"/>
@@ -670,14 +635,10 @@
                               <w:p>
                                 <w:pPr>
                                   <w:pStyle w:val="Sinespaciado"/>
-                                  <w:rPr>
-                                    <w:rFonts w:ascii="Arial" w:hAnsi="Arial" w:cs="Arial"/>
-                                  </w:rPr>
                                 </w:pPr>
                                 <w:sdt>
                                   <w:sdtPr>
                                     <w:rPr>
-                                      <w:rFonts w:ascii="Arial" w:hAnsi="Arial" w:cs="Arial"/>
                                       <w:color w:val="44546A" w:themeColor="text2"/>
                                     </w:rPr>
                                     <w:alias w:val="Curso"/>
@@ -686,10 +647,10 @@
                                     <w:dataBinding w:prefixMappings="xmlns:ns0='http://purl.org/dc/elements/1.1/' xmlns:ns1='http://schemas.openxmlformats.org/package/2006/metadata/core-properties' " w:xpath="/ns1:coreProperties[1]/ns1:category[1]" w:storeItemID="{6C3C8BC8-F283-45AE-878A-BAB7291924A1}"/>
                                     <w:text/>
                                   </w:sdtPr>
+                                  <w:sdtEndPr/>
                                   <w:sdtContent>
                                     <w:r>
                                       <w:rPr>
-                                        <w:rFonts w:ascii="Arial" w:hAnsi="Arial" w:cs="Arial"/>
                                         <w:color w:val="44546A" w:themeColor="text2"/>
                                       </w:rPr>
                                       <w:t>00/00/0000</w:t>
@@ -726,7 +687,6 @@
                                 <w:pPr>
                                   <w:pStyle w:val="Sinespaciado"/>
                                   <w:rPr>
-                                    <w:rFonts w:ascii="Arial" w:hAnsi="Arial" w:cs="Arial"/>
                                     <w:caps/>
                                     <w:color w:val="ED7D31" w:themeColor="accent2"/>
                                     <w:sz w:val="26"/>
@@ -747,9 +707,6 @@
             </mc:AlternateContent>
           </w:r>
           <w:r>
-            <w:rPr>
-              <w:rFonts w:ascii="Arial" w:hAnsi="Arial" w:cs="Arial"/>
-            </w:rPr>
             <w:br w:type="page"/>
           </w:r>
         </w:p>
@@ -758,7 +715,11 @@
     <w:sdt>
       <w:sdtPr>
         <w:rPr>
-          <w:rFonts w:ascii="Arial" w:hAnsi="Arial" w:cs="Arial"/>
+          <w:rFonts w:eastAsiaTheme="minorHAnsi" w:cs="Arial"/>
+          <w:color w:val="auto"/>
+          <w:sz w:val="22"/>
+          <w:szCs w:val="22"/>
+          <w:lang w:eastAsia="en-US"/>
         </w:rPr>
         <w:id w:val="702601011"/>
         <w:docPartObj>
@@ -768,13 +729,9 @@
       </w:sdtPr>
       <w:sdtEndPr>
         <w:rPr>
-          <w:rFonts w:eastAsiaTheme="minorHAnsi"/>
           <w:b/>
           <w:bCs/>
-          <w:color w:val="auto"/>
-          <w:sz w:val="22"/>
-          <w:szCs w:val="22"/>
-          <w:lang w:eastAsia="en-US"/>
+          <w:sz w:val="24"/>
         </w:rPr>
       </w:sdtEndPr>
       <w:sdtContent>
@@ -782,45 +739,28 @@
           <w:pPr>
             <w:pStyle w:val="TtuloTDC"/>
             <w:rPr>
-              <w:rFonts w:ascii="Arial" w:hAnsi="Arial" w:cs="Arial"/>
-              <w:color w:val="ED7D31" w:themeColor="accent2"/>
+              <w:rFonts w:cs="Arial"/>
             </w:rPr>
           </w:pPr>
           <w:r>
             <w:rPr>
-              <w:rFonts w:ascii="Arial" w:hAnsi="Arial" w:cs="Arial"/>
-              <w:color w:val="ED7D31" w:themeColor="accent2"/>
+              <w:rFonts w:cs="Arial"/>
             </w:rPr>
             <w:t>Contenido</w:t>
           </w:r>
         </w:p>
         <w:p>
-          <w:pPr>
-            <w:rPr>
-              <w:rFonts w:ascii="Arial" w:hAnsi="Arial" w:cs="Arial"/>
-            </w:rPr>
-          </w:pPr>
           <w:r>
-            <w:rPr>
-              <w:rFonts w:ascii="Arial" w:hAnsi="Arial" w:cs="Arial"/>
-            </w:rPr>
             <w:fldChar w:fldCharType="begin"/>
           </w:r>
           <w:r>
-            <w:rPr>
-              <w:rFonts w:ascii="Arial" w:hAnsi="Arial" w:cs="Arial"/>
-            </w:rPr>
             <w:instrText xml:space="preserve"> TOC \o "1-3" \h \z \u </w:instrText>
           </w:r>
           <w:r>
-            <w:rPr>
-              <w:rFonts w:ascii="Arial" w:hAnsi="Arial" w:cs="Arial"/>
-            </w:rPr>
             <w:fldChar w:fldCharType="separate"/>
           </w:r>
           <w:r>
             <w:rPr>
-              <w:rFonts w:ascii="Arial" w:hAnsi="Arial" w:cs="Arial"/>
               <w:b/>
               <w:bCs/>
               <w:noProof/>
@@ -829,9 +769,9 @@
           </w:r>
           <w:r>
             <w:rPr>
-              <w:rFonts w:ascii="Arial" w:hAnsi="Arial" w:cs="Arial"/>
               <w:b/>
               <w:bCs/>
+              <w:noProof/>
             </w:rPr>
             <w:fldChar w:fldCharType="end"/>
           </w:r>
@@ -839,32 +779,20 @@
       </w:sdtContent>
     </w:sdt>
     <w:p>
-      <w:pPr>
-        <w:rPr>
-          <w:rFonts w:ascii="Arial" w:hAnsi="Arial" w:cs="Arial"/>
-        </w:rPr>
-      </w:pPr>
       <w:r>
-        <w:rPr>
-          <w:rFonts w:ascii="Arial" w:hAnsi="Arial" w:cs="Arial"/>
-        </w:rPr>
         <w:br w:type="page"/>
       </w:r>
-      <w:bookmarkStart w:id="0" w:name="_GoBack"/>
-      <w:bookmarkEnd w:id="0"/>
     </w:p>
     <w:p>
       <w:pPr>
-        <w:rPr>
-          <w:rFonts w:ascii="Arial" w:hAnsi="Arial" w:cs="Arial"/>
-        </w:rPr>
+        <w:pStyle w:val="Ttulo2"/>
       </w:pPr>
     </w:p>
     <w:sectPr>
       <w:footerReference w:type="default" r:id="rId8"/>
       <w:pgSz w:w="11906" w:h="16838"/>
       <w:pgMar w:top="1417" w:right="1701" w:bottom="1417" w:left="1701" w:header="708" w:footer="708" w:gutter="0"/>
-      <w:pgNumType w:start="0"/>
+      <w:pgNumType w:fmt="numberInDash" w:start="0"/>
       <w:cols w:space="708"/>
       <w:titlePg/>
       <w:docGrid w:linePitch="360"/>
@@ -908,6 +836,7 @@
         <w:docPartUnique/>
       </w:docPartObj>
     </w:sdtPr>
+    <w:sdtEndPr/>
     <w:sdtContent>
       <w:p>
         <w:pPr>
@@ -970,15 +899,15 @@
   <w:docDefaults>
     <w:rPrDefault>
       <w:rPr>
-        <w:rFonts w:asciiTheme="minorHAnsi" w:eastAsiaTheme="minorHAnsi" w:hAnsiTheme="minorHAnsi" w:cstheme="minorBidi"/>
-        <w:sz w:val="22"/>
+        <w:rFonts w:ascii="Arial" w:eastAsiaTheme="minorHAnsi" w:hAnsi="Arial" w:cs="Arial"/>
+        <w:sz w:val="24"/>
         <w:szCs w:val="22"/>
         <w:lang w:val="es-ES" w:eastAsia="en-US" w:bidi="ar-SA"/>
       </w:rPr>
     </w:rPrDefault>
     <w:pPrDefault>
       <w:pPr>
-        <w:spacing w:after="160" w:line="259" w:lineRule="auto"/>
+        <w:spacing w:after="160" w:line="360" w:lineRule="auto"/>
       </w:pPr>
     </w:pPrDefault>
   </w:docDefaults>
@@ -1372,7 +1301,7 @@
     <w:link w:val="Ttulo1Car"/>
     <w:uiPriority w:val="9"/>
     <w:qFormat/>
-    <w:rsid w:val="00EF2740"/>
+    <w:rsid w:val="00F36FA5"/>
     <w:pPr>
       <w:keepNext/>
       <w:keepLines/>
@@ -1380,10 +1309,32 @@
       <w:outlineLvl w:val="0"/>
     </w:pPr>
     <w:rPr>
-      <w:rFonts w:asciiTheme="majorHAnsi" w:eastAsiaTheme="majorEastAsia" w:hAnsiTheme="majorHAnsi" w:cstheme="majorBidi"/>
-      <w:color w:val="2F5496" w:themeColor="accent1" w:themeShade="BF"/>
+      <w:rFonts w:eastAsiaTheme="majorEastAsia" w:cstheme="majorBidi"/>
+      <w:color w:val="ED7D31" w:themeColor="accent2"/>
       <w:sz w:val="32"/>
       <w:szCs w:val="32"/>
+    </w:rPr>
+  </w:style>
+  <w:style w:type="paragraph" w:styleId="Ttulo2">
+    <w:name w:val="heading 2"/>
+    <w:basedOn w:val="Normal"/>
+    <w:next w:val="Normal"/>
+    <w:link w:val="Ttulo2Car"/>
+    <w:uiPriority w:val="9"/>
+    <w:unhideWhenUsed/>
+    <w:qFormat/>
+    <w:rsid w:val="00F36FA5"/>
+    <w:pPr>
+      <w:keepNext/>
+      <w:keepLines/>
+      <w:spacing w:before="40" w:after="0"/>
+      <w:outlineLvl w:val="1"/>
+    </w:pPr>
+    <w:rPr>
+      <w:rFonts w:eastAsiaTheme="majorEastAsia" w:cstheme="majorBidi"/>
+      <w:color w:val="833C0B" w:themeColor="accent2" w:themeShade="80"/>
+      <w:sz w:val="26"/>
+      <w:szCs w:val="26"/>
     </w:rPr>
   </w:style>
   <w:style w:type="character" w:default="1" w:styleId="Fuentedeprrafopredeter">
@@ -1443,10 +1394,10 @@
     <w:basedOn w:val="Fuentedeprrafopredeter"/>
     <w:link w:val="Ttulo1"/>
     <w:uiPriority w:val="9"/>
-    <w:rsid w:val="00EF2740"/>
+    <w:rsid w:val="00F36FA5"/>
     <w:rPr>
-      <w:rFonts w:asciiTheme="majorHAnsi" w:eastAsiaTheme="majorEastAsia" w:hAnsiTheme="majorHAnsi" w:cstheme="majorBidi"/>
-      <w:color w:val="2F5496" w:themeColor="accent1" w:themeShade="BF"/>
+      <w:rFonts w:eastAsiaTheme="majorEastAsia" w:cstheme="majorBidi"/>
+      <w:color w:val="ED7D31" w:themeColor="accent2"/>
       <w:sz w:val="32"/>
       <w:szCs w:val="32"/>
     </w:rPr>
@@ -1509,6 +1460,19 @@
     <w:link w:val="Piedepgina"/>
     <w:uiPriority w:val="99"/>
     <w:rsid w:val="001E1134"/>
+  </w:style>
+  <w:style w:type="character" w:customStyle="1" w:styleId="Ttulo2Car">
+    <w:name w:val="Título 2 Car"/>
+    <w:basedOn w:val="Fuentedeprrafopredeter"/>
+    <w:link w:val="Ttulo2"/>
+    <w:uiPriority w:val="9"/>
+    <w:rsid w:val="00F36FA5"/>
+    <w:rPr>
+      <w:rFonts w:eastAsiaTheme="majorEastAsia" w:cstheme="majorBidi"/>
+      <w:color w:val="833C0B" w:themeColor="accent2" w:themeShade="80"/>
+      <w:sz w:val="26"/>
+      <w:szCs w:val="26"/>
+    </w:rPr>
   </w:style>
 </w:styles>
 </file>
@@ -1779,7 +1743,7 @@
 </file>
 
 <file path=customXml/itemProps1.xml><?xml version="1.0" encoding="utf-8"?>
-<ds:datastoreItem xmlns:ds="http://schemas.openxmlformats.org/officeDocument/2006/customXml" ds:itemID="{547E1705-B13B-42E4-9D91-85FB9012B717}">
+<ds:datastoreItem xmlns:ds="http://schemas.openxmlformats.org/officeDocument/2006/customXml" ds:itemID="{B39A7A63-2460-48D8-9C5B-73B62592EEFC}">
   <ds:schemaRefs>
     <ds:schemaRef ds:uri="http://schemas.openxmlformats.org/officeDocument/2006/bibliography"/>
   </ds:schemaRefs>

</xml_diff>